<commit_message>
arreglo en diseño de pruebas
</commit_message>
<xml_diff>
--- a/docs/diseño de pruebas/MathyGen/Diseño de pruebas.docx
+++ b/docs/diseño de pruebas/MathyGen/Diseño de pruebas.docx
@@ -116,37 +116,52 @@
             <w:tcW w:w="1766" w:type="dxa"/>
           </w:tcPr>
           <w:p>
-            <w:proofErr w:type="spellStart"/>
-            <w:proofErr w:type="gramStart"/>
-            <w:r>
-              <w:t>double</w:t>
-            </w:r>
-            <w:proofErr w:type="spellEnd"/>
-            <w:r>
-              <w:t>[</w:t>
-            </w:r>
-            <w:proofErr w:type="gramEnd"/>
-            <w:r>
-              <w:t>][] a={{1,2,3},{2,3,4}}</w:t>
-            </w:r>
-          </w:p>
-          <w:p>
-            <w:proofErr w:type="spellStart"/>
-            <w:r>
+            <w:pPr>
+              <w:rPr>
+                <w:lang w:val="en-US"/>
+              </w:rPr>
+            </w:pPr>
+            <w:r>
+              <w:rPr>
+                <w:lang w:val="en-US"/>
+              </w:rPr>
+              <w:t>double[][] a={{1,2,3},{2,3,4}}</w:t>
+            </w:r>
+          </w:p>
+          <w:p>
+            <w:pPr>
+              <w:rPr>
+                <w:lang w:val="en-US"/>
+              </w:rPr>
+            </w:pPr>
+            <w:proofErr w:type="spellStart"/>
+            <w:r>
+              <w:rPr>
+                <w:lang w:val="en-US"/>
+              </w:rPr>
               <w:t>SistemaLineal</w:t>
             </w:r>
             <w:proofErr w:type="spellEnd"/>
             <w:r>
+              <w:rPr>
+                <w:lang w:val="en-US"/>
+              </w:rPr>
               <w:t>(</w:t>
             </w:r>
             <w:proofErr w:type="spellStart"/>
             <w:proofErr w:type="gramStart"/>
             <w:r>
+              <w:rPr>
+                <w:lang w:val="en-US"/>
+              </w:rPr>
               <w:t>a,null</w:t>
             </w:r>
             <w:proofErr w:type="spellEnd"/>
             <w:proofErr w:type="gramEnd"/>
             <w:r>
+              <w:rPr>
+                <w:lang w:val="en-US"/>
+              </w:rPr>
               <w:t>)</w:t>
             </w:r>
           </w:p>
@@ -215,46 +230,58 @@
             <w:tcW w:w="1766" w:type="dxa"/>
           </w:tcPr>
           <w:p>
-            <w:proofErr w:type="spellStart"/>
-            <w:proofErr w:type="gramStart"/>
-            <w:r>
-              <w:t>double</w:t>
-            </w:r>
-            <w:proofErr w:type="spellEnd"/>
-            <w:r>
-              <w:t>[</w:t>
-            </w:r>
-            <w:proofErr w:type="gramEnd"/>
-            <w:r>
-              <w:t>][] a={{1,2,3},{2,3,4}}</w:t>
-            </w:r>
-          </w:p>
-          <w:p>
-            <w:proofErr w:type="spellStart"/>
-            <w:r>
+            <w:pPr>
+              <w:rPr>
+                <w:lang w:val="en-US"/>
+              </w:rPr>
+            </w:pPr>
+            <w:r>
+              <w:rPr>
+                <w:lang w:val="en-US"/>
+              </w:rPr>
+              <w:t>double[][] a={{1,2,3},{2,3,4}}</w:t>
+            </w:r>
+          </w:p>
+          <w:p>
+            <w:pPr>
+              <w:rPr>
+                <w:lang w:val="en-US"/>
+              </w:rPr>
+            </w:pPr>
+            <w:proofErr w:type="spellStart"/>
+            <w:r>
+              <w:rPr>
+                <w:lang w:val="en-US"/>
+              </w:rPr>
               <w:t>SistemaLineal</w:t>
             </w:r>
             <w:proofErr w:type="spellEnd"/>
             <w:r>
+              <w:rPr>
+                <w:lang w:val="en-US"/>
+              </w:rPr>
               <w:t>(</w:t>
             </w:r>
             <w:proofErr w:type="spellStart"/>
             <w:proofErr w:type="gramStart"/>
             <w:r>
+              <w:rPr>
+                <w:lang w:val="en-US"/>
+              </w:rPr>
               <w:t>a,null</w:t>
             </w:r>
             <w:proofErr w:type="spellEnd"/>
             <w:proofErr w:type="gramEnd"/>
             <w:r>
+              <w:rPr>
+                <w:lang w:val="en-US"/>
+              </w:rPr>
               <w:t>)</w:t>
             </w:r>
           </w:p>
           <w:p>
             <w:r>
-              <w:t>Nombre=</w:t>
-            </w:r>
-            <w:r>
-              <w:t>3</w:t>
+              <w:t>Nombre=3</w:t>
             </w:r>
           </w:p>
         </w:tc>
@@ -317,46 +344,66 @@
             <w:tcW w:w="1766" w:type="dxa"/>
           </w:tcPr>
           <w:p>
-            <w:proofErr w:type="spellStart"/>
-            <w:proofErr w:type="gramStart"/>
-            <w:r>
-              <w:t>double</w:t>
-            </w:r>
-            <w:proofErr w:type="spellEnd"/>
-            <w:r>
-              <w:t>[</w:t>
-            </w:r>
-            <w:proofErr w:type="gramEnd"/>
-            <w:r>
+            <w:pPr>
+              <w:rPr>
+                <w:lang w:val="en-US"/>
+              </w:rPr>
+            </w:pPr>
+            <w:proofErr w:type="gramStart"/>
+            <w:r>
+              <w:rPr>
+                <w:lang w:val="en-US"/>
+              </w:rPr>
+              <w:t>double[</w:t>
+            </w:r>
+            <w:proofErr w:type="gramEnd"/>
+            <w:r>
+              <w:rPr>
+                <w:lang w:val="en-US"/>
+              </w:rPr>
               <w:t>][] a={{1,2,3},{2,3,4}}</w:t>
             </w:r>
           </w:p>
           <w:p>
-            <w:proofErr w:type="spellStart"/>
-            <w:r>
+            <w:pPr>
+              <w:rPr>
+                <w:lang w:val="en-US"/>
+              </w:rPr>
+            </w:pPr>
+            <w:proofErr w:type="spellStart"/>
+            <w:r>
+              <w:rPr>
+                <w:lang w:val="en-US"/>
+              </w:rPr>
               <w:t>SistemaLineal</w:t>
             </w:r>
             <w:proofErr w:type="spellEnd"/>
             <w:r>
+              <w:rPr>
+                <w:lang w:val="en-US"/>
+              </w:rPr>
               <w:t>(</w:t>
             </w:r>
             <w:proofErr w:type="spellStart"/>
             <w:proofErr w:type="gramStart"/>
             <w:r>
+              <w:rPr>
+                <w:lang w:val="en-US"/>
+              </w:rPr>
               <w:t>a,null</w:t>
             </w:r>
             <w:proofErr w:type="spellEnd"/>
             <w:proofErr w:type="gramEnd"/>
             <w:r>
+              <w:rPr>
+                <w:lang w:val="en-US"/>
+              </w:rPr>
               <w:t>)</w:t>
             </w:r>
           </w:p>
           <w:p>
             <w:r>
-              <w:t>Nombre=</w:t>
-            </w:r>
-            <w:r>
-              <w:t>1</w:t>
+              <w:t>Nombre=1</w:t>
             </w:r>
           </w:p>
         </w:tc>
@@ -390,66 +437,76 @@
           </w:tcPr>
           <w:p>
             <w:proofErr w:type="spellStart"/>
-            <w:proofErr w:type="gramStart"/>
             <w:r>
               <w:t>AgregarSistemaLinealAlHistorial</w:t>
             </w:r>
             <w:proofErr w:type="spellEnd"/>
             <w:r>
+              <w:t>()</w:t>
+            </w:r>
+          </w:p>
+        </w:tc>
+        <w:tc>
+          <w:tcPr>
+            <w:tcW w:w="1766" w:type="dxa"/>
+          </w:tcPr>
+          <w:p>
+            <w:r>
+              <w:t>Escenario1</w:t>
+            </w:r>
+          </w:p>
+        </w:tc>
+        <w:tc>
+          <w:tcPr>
+            <w:tcW w:w="1766" w:type="dxa"/>
+          </w:tcPr>
+          <w:p>
+            <w:pPr>
+              <w:rPr>
+                <w:lang w:val="en-US"/>
+              </w:rPr>
+            </w:pPr>
+            <w:r>
+              <w:rPr>
+                <w:lang w:val="en-US"/>
+              </w:rPr>
+              <w:t>double[][] a={{1,2,3},{2,3,4}}</w:t>
+            </w:r>
+          </w:p>
+          <w:p>
+            <w:pPr>
+              <w:rPr>
+                <w:lang w:val="en-US"/>
+              </w:rPr>
+            </w:pPr>
+            <w:proofErr w:type="spellStart"/>
+            <w:r>
+              <w:rPr>
+                <w:lang w:val="en-US"/>
+              </w:rPr>
+              <w:t>SistemaLineal</w:t>
+            </w:r>
+            <w:proofErr w:type="spellEnd"/>
+            <w:r>
+              <w:rPr>
+                <w:lang w:val="en-US"/>
+              </w:rPr>
               <w:t>(</w:t>
             </w:r>
-            <w:proofErr w:type="gramEnd"/>
-            <w:r>
-              <w:t>)</w:t>
-            </w:r>
-          </w:p>
-        </w:tc>
-        <w:tc>
-          <w:tcPr>
-            <w:tcW w:w="1766" w:type="dxa"/>
-          </w:tcPr>
-          <w:p>
-            <w:r>
-              <w:t>Escenario1</w:t>
-            </w:r>
-          </w:p>
-        </w:tc>
-        <w:tc>
-          <w:tcPr>
-            <w:tcW w:w="1766" w:type="dxa"/>
-          </w:tcPr>
-          <w:p>
-            <w:proofErr w:type="spellStart"/>
-            <w:proofErr w:type="gramStart"/>
-            <w:r>
-              <w:t>double</w:t>
-            </w:r>
-            <w:proofErr w:type="spellEnd"/>
-            <w:r>
-              <w:t>[</w:t>
-            </w:r>
-            <w:proofErr w:type="gramEnd"/>
-            <w:r>
-              <w:t>][] a={{1,2,3},{2,3,4}}</w:t>
-            </w:r>
-          </w:p>
-          <w:p>
-            <w:proofErr w:type="spellStart"/>
-            <w:r>
-              <w:t>SistemaLineal</w:t>
-            </w:r>
-            <w:proofErr w:type="spellEnd"/>
-            <w:r>
-              <w:t>(</w:t>
-            </w:r>
-            <w:proofErr w:type="spellStart"/>
-            <w:proofErr w:type="gramStart"/>
-            <w:r>
+            <w:proofErr w:type="spellStart"/>
+            <w:proofErr w:type="gramStart"/>
+            <w:r>
+              <w:rPr>
+                <w:lang w:val="en-US"/>
+              </w:rPr>
               <w:t>a,null</w:t>
             </w:r>
             <w:proofErr w:type="spellEnd"/>
             <w:proofErr w:type="gramEnd"/>
             <w:r>
+              <w:rPr>
+                <w:lang w:val="en-US"/>
+              </w:rPr>
               <w:t>)</w:t>
             </w:r>
           </w:p>
@@ -964,11 +1021,7 @@
             </w:r>
             <w:proofErr w:type="spellEnd"/>
             <w:r>
-              <w:t xml:space="preserve"> </w:t>
-            </w:r>
-            <w:r>
-              <w:lastRenderedPageBreak/>
-              <w:t>en la ruta especificada</w:t>
+              <w:t xml:space="preserve"> en la ruta especificada</w:t>
             </w:r>
           </w:p>
         </w:tc>
@@ -981,7 +1034,6 @@
           <w:p>
             <w:proofErr w:type="spellStart"/>
             <w:r>
-              <w:lastRenderedPageBreak/>
               <w:t>MathyGen</w:t>
             </w:r>
             <w:proofErr w:type="spellEnd"/>
@@ -1221,10 +1273,7 @@
           </w:tcPr>
           <w:p>
             <w:r>
-              <w:t>Nombre=</w:t>
-            </w:r>
-            <w:r>
-              <w:t>1</w:t>
+              <w:t>Nombre=1</w:t>
             </w:r>
           </w:p>
         </w:tc>
@@ -1290,10 +1339,7 @@
           </w:tcPr>
           <w:p>
             <w:r>
-              <w:t>Nombre=</w:t>
-            </w:r>
-            <w:r>
-              <w:t>3</w:t>
+              <w:t>Nombre=3</w:t>
             </w:r>
           </w:p>
         </w:tc>
@@ -1359,10 +1405,7 @@
           </w:tcPr>
           <w:p>
             <w:r>
-              <w:t>Nombre=</w:t>
-            </w:r>
-            <w:r>
-              <w:t>2</w:t>
+              <w:t>Nombre=2</w:t>
             </w:r>
           </w:p>
         </w:tc>
@@ -1495,20 +1538,12 @@
           </w:tcPr>
           <w:p>
             <w:proofErr w:type="spellStart"/>
-            <w:proofErr w:type="gramStart"/>
-            <w:r>
-              <w:t>d</w:t>
-            </w:r>
-            <w:r>
-              <w:t>ouble</w:t>
-            </w:r>
-            <w:proofErr w:type="spellEnd"/>
-            <w:r>
-              <w:t>[</w:t>
-            </w:r>
-            <w:proofErr w:type="gramEnd"/>
-            <w:r>
-              <w:t>][] matriz= {{1,2},{4,3}}</w:t>
+            <w:r>
+              <w:t>double</w:t>
+            </w:r>
+            <w:proofErr w:type="spellEnd"/>
+            <w:r>
+              <w:t>[][] matriz= {{1,2},{4,3}}</w:t>
             </w:r>
           </w:p>
           <w:p>
@@ -1541,15 +1576,7 @@
           </w:p>
           <w:p>
             <w:r>
-              <w:t>"X1= "+(1.0/</w:t>
-            </w:r>
-            <w:proofErr w:type="gramStart"/>
-            <w:r>
-              <w:t>5)+</w:t>
-            </w:r>
-            <w:proofErr w:type="gramEnd"/>
-            <w:r>
-              <w:t>"\n"+"X2= "+(2.0/5)+"\n"</w:t>
+              <w:t>"X1= "+(1.0/5)+"\n"+"X2= "+(2.0/5)+"\n"</w:t>
             </w:r>
           </w:p>
         </w:tc>
@@ -1634,7 +1661,6 @@
           <w:p>
             <w:proofErr w:type="spellStart"/>
             <w:r>
-              <w:lastRenderedPageBreak/>
               <w:t>MathyGen</w:t>
             </w:r>
             <w:proofErr w:type="spellEnd"/>
@@ -1684,15 +1710,7 @@
           </w:p>
           <w:p>
             <w:r>
-              <w:t>Circunferencia("(x)^2+(</w:t>
-            </w:r>
-            <w:proofErr w:type="gramStart"/>
-            <w:r>
-              <w:t>y)^</w:t>
-            </w:r>
-            <w:proofErr w:type="gramEnd"/>
-            <w:r>
-              <w:t>2=4")</w:t>
+              <w:t>Circunferencia("(x)^2+(y)^2=4")</w:t>
             </w:r>
           </w:p>
         </w:tc>
@@ -1934,32 +1952,35 @@
             <w:tcW w:w="1766" w:type="dxa"/>
           </w:tcPr>
           <w:p>
-            <w:proofErr w:type="spellStart"/>
-            <w:r>
-              <w:t>Form</w:t>
-            </w:r>
-            <w:proofErr w:type="spellEnd"/>
-            <w:r>
-              <w:t xml:space="preserve">= </w:t>
-            </w:r>
-            <w:r>
-              <w:t>(x)^2+(</w:t>
-            </w:r>
-            <w:proofErr w:type="gramStart"/>
-            <w:r>
-              <w:t>y)^</w:t>
-            </w:r>
-            <w:proofErr w:type="gramEnd"/>
-            <w:r>
-              <w:t>2=1</w:t>
-            </w:r>
-          </w:p>
-          <w:p>
-            <w:r>
+            <w:pPr>
+              <w:rPr>
+                <w:lang w:val="en-US"/>
+              </w:rPr>
+            </w:pPr>
+            <w:r>
+              <w:rPr>
+                <w:lang w:val="en-US"/>
+              </w:rPr>
+              <w:t>Form= (x)^2+(y)^2=1</w:t>
+            </w:r>
+          </w:p>
+          <w:p>
+            <w:pPr>
+              <w:rPr>
+                <w:lang w:val="en-US"/>
+              </w:rPr>
+            </w:pPr>
+            <w:r>
+              <w:rPr>
+                <w:lang w:val="en-US"/>
+              </w:rPr>
               <w:t xml:space="preserve">Color= </w:t>
             </w:r>
             <w:proofErr w:type="spellStart"/>
             <w:r>
+              <w:rPr>
+                <w:lang w:val="en-US"/>
+              </w:rPr>
               <w:t>Color.BLACK</w:t>
             </w:r>
             <w:proofErr w:type="spellEnd"/>
@@ -2029,48 +2050,56 @@
             <w:tcW w:w="1766" w:type="dxa"/>
           </w:tcPr>
           <w:p>
-            <w:proofErr w:type="spellStart"/>
-            <w:r>
-              <w:t>Form</w:t>
-            </w:r>
-            <w:proofErr w:type="spellEnd"/>
-            <w:r>
-              <w:t>=</w:t>
-            </w:r>
-            <w:r>
-              <w:t xml:space="preserve"> </w:t>
-            </w:r>
-            <w:r>
-              <w:t>(x)^2+(</w:t>
-            </w:r>
-            <w:proofErr w:type="gramStart"/>
-            <w:r>
+            <w:pPr>
+              <w:rPr>
+                <w:lang w:val="en-US"/>
+              </w:rPr>
+            </w:pPr>
+            <w:r>
+              <w:rPr>
+                <w:lang w:val="en-US"/>
+              </w:rPr>
+              <w:t>Form= (x)^2+(</w:t>
+            </w:r>
+            <w:proofErr w:type="gramStart"/>
+            <w:r>
+              <w:rPr>
+                <w:lang w:val="en-US"/>
+              </w:rPr>
               <w:t>y)^</w:t>
             </w:r>
             <w:proofErr w:type="gramEnd"/>
             <w:r>
+              <w:rPr>
+                <w:lang w:val="en-US"/>
+              </w:rPr>
               <w:t>2=4</w:t>
             </w:r>
           </w:p>
           <w:p>
-            <w:r>
-              <w:t>Color=</w:t>
-            </w:r>
-            <w:r>
-              <w:t xml:space="preserve"> </w:t>
-            </w:r>
-            <w:proofErr w:type="spellStart"/>
-            <w:r>
+            <w:pPr>
+              <w:rPr>
+                <w:lang w:val="en-US"/>
+              </w:rPr>
+            </w:pPr>
+            <w:r>
+              <w:rPr>
+                <w:lang w:val="en-US"/>
+              </w:rPr>
+              <w:t xml:space="preserve">Color= </w:t>
+            </w:r>
+            <w:proofErr w:type="spellStart"/>
+            <w:r>
+              <w:rPr>
+                <w:lang w:val="en-US"/>
+              </w:rPr>
               <w:t>Color.blue</w:t>
             </w:r>
             <w:proofErr w:type="spellEnd"/>
           </w:p>
           <w:p>
             <w:r>
-              <w:t>Tipo=</w:t>
-            </w:r>
-            <w:r>
-              <w:t>2</w:t>
+              <w:t>Tipo=2</w:t>
             </w:r>
           </w:p>
         </w:tc>
@@ -2430,7 +2459,6 @@
     <w:p/>
     <w:p>
       <w:r>
-        <w:lastRenderedPageBreak/>
         <w:t>Objetivo: Probar el método que busca una región</w:t>
       </w:r>
     </w:p>
@@ -2805,8 +2833,358 @@
             <w:r>
               <w:t>Devuelve un objeto con área 10,97</w:t>
             </w:r>
-            <w:bookmarkStart w:id="0" w:name="_GoBack"/>
-            <w:bookmarkEnd w:id="0"/>
+          </w:p>
+        </w:tc>
+      </w:tr>
+      <w:tr>
+        <w:tc>
+          <w:tcPr>
+            <w:tcW w:w="1765" w:type="dxa"/>
+          </w:tcPr>
+          <w:p>
+            <w:proofErr w:type="spellStart"/>
+            <w:r>
+              <w:t>MathyGen</w:t>
+            </w:r>
+            <w:proofErr w:type="spellEnd"/>
+          </w:p>
+        </w:tc>
+        <w:tc>
+          <w:tcPr>
+            <w:tcW w:w="1765" w:type="dxa"/>
+          </w:tcPr>
+          <w:p>
+            <w:pPr>
+              <w:rPr>
+                <w:rFonts w:ascii="Consolas" w:hAnsi="Consolas" w:cs="Consolas"/>
+                <w:color w:val="000000"/>
+                <w:sz w:val="20"/>
+                <w:szCs w:val="20"/>
+                <w:highlight w:val="lightGray"/>
+              </w:rPr>
+            </w:pPr>
+            <w:proofErr w:type="spellStart"/>
+            <w:proofErr w:type="gramStart"/>
+            <w:r>
+              <w:rPr>
+                <w:rFonts w:ascii="Consolas" w:hAnsi="Consolas" w:cs="Consolas"/>
+                <w:color w:val="000000"/>
+                <w:sz w:val="20"/>
+                <w:szCs w:val="20"/>
+                <w:highlight w:val="lightGray"/>
+              </w:rPr>
+              <w:t>buscarRegion</w:t>
+            </w:r>
+            <w:proofErr w:type="spellEnd"/>
+            <w:r>
+              <w:rPr>
+                <w:rFonts w:ascii="Consolas" w:hAnsi="Consolas" w:cs="Consolas"/>
+                <w:color w:val="000000"/>
+                <w:sz w:val="20"/>
+                <w:szCs w:val="20"/>
+              </w:rPr>
+              <w:t>(</w:t>
+            </w:r>
+            <w:proofErr w:type="gramEnd"/>
+            <w:r>
+              <w:rPr>
+                <w:rFonts w:ascii="Consolas" w:hAnsi="Consolas" w:cs="Consolas"/>
+                <w:color w:val="000000"/>
+                <w:sz w:val="20"/>
+                <w:szCs w:val="20"/>
+              </w:rPr>
+              <w:t>)</w:t>
+            </w:r>
+          </w:p>
+        </w:tc>
+        <w:tc>
+          <w:tcPr>
+            <w:tcW w:w="1766" w:type="dxa"/>
+          </w:tcPr>
+          <w:p>
+            <w:r>
+              <w:t>Escenario1</w:t>
+            </w:r>
+          </w:p>
+          <w:p>
+            <w:proofErr w:type="spellStart"/>
+            <w:proofErr w:type="gramStart"/>
+            <w:r>
+              <w:t>CargarEstado</w:t>
+            </w:r>
+            <w:proofErr w:type="spellEnd"/>
+            <w:r>
+              <w:t>(</w:t>
+            </w:r>
+            <w:proofErr w:type="gramEnd"/>
+            <w:r>
+              <w:t>)</w:t>
+            </w:r>
+          </w:p>
+        </w:tc>
+        <w:tc>
+          <w:tcPr>
+            <w:tcW w:w="1766" w:type="dxa"/>
+          </w:tcPr>
+          <w:p>
+            <w:proofErr w:type="spellStart"/>
+            <w:r>
+              <w:t>Area</w:t>
+            </w:r>
+            <w:proofErr w:type="spellEnd"/>
+            <w:r>
+              <w:t>=1231</w:t>
+            </w:r>
+          </w:p>
+        </w:tc>
+        <w:tc>
+          <w:tcPr>
+            <w:tcW w:w="1766" w:type="dxa"/>
+          </w:tcPr>
+          <w:p>
+            <w:r>
+              <w:t xml:space="preserve">Retorna </w:t>
+            </w:r>
+            <w:proofErr w:type="spellStart"/>
+            <w:r>
+              <w:t>null</w:t>
+            </w:r>
+            <w:proofErr w:type="spellEnd"/>
+          </w:p>
+        </w:tc>
+      </w:tr>
+      <w:tr>
+        <w:tc>
+          <w:tcPr>
+            <w:tcW w:w="1765" w:type="dxa"/>
+          </w:tcPr>
+          <w:p>
+            <w:proofErr w:type="spellStart"/>
+            <w:r>
+              <w:t>MathyGen</w:t>
+            </w:r>
+            <w:proofErr w:type="spellEnd"/>
+          </w:p>
+        </w:tc>
+        <w:tc>
+          <w:tcPr>
+            <w:tcW w:w="1765" w:type="dxa"/>
+          </w:tcPr>
+          <w:p>
+            <w:pPr>
+              <w:rPr>
+                <w:rFonts w:ascii="Consolas" w:hAnsi="Consolas" w:cs="Consolas"/>
+                <w:color w:val="000000"/>
+                <w:sz w:val="20"/>
+                <w:szCs w:val="20"/>
+                <w:highlight w:val="lightGray"/>
+              </w:rPr>
+            </w:pPr>
+            <w:proofErr w:type="spellStart"/>
+            <w:proofErr w:type="gramStart"/>
+            <w:r>
+              <w:rPr>
+                <w:rFonts w:ascii="Consolas" w:hAnsi="Consolas" w:cs="Consolas"/>
+                <w:color w:val="000000"/>
+                <w:sz w:val="20"/>
+                <w:szCs w:val="20"/>
+                <w:highlight w:val="lightGray"/>
+              </w:rPr>
+              <w:t>buscarRegion</w:t>
+            </w:r>
+            <w:proofErr w:type="spellEnd"/>
+            <w:r>
+              <w:rPr>
+                <w:rFonts w:ascii="Consolas" w:hAnsi="Consolas" w:cs="Consolas"/>
+                <w:color w:val="000000"/>
+                <w:sz w:val="20"/>
+                <w:szCs w:val="20"/>
+              </w:rPr>
+              <w:t>(</w:t>
+            </w:r>
+            <w:proofErr w:type="gramEnd"/>
+            <w:r>
+              <w:rPr>
+                <w:rFonts w:ascii="Consolas" w:hAnsi="Consolas" w:cs="Consolas"/>
+                <w:color w:val="000000"/>
+                <w:sz w:val="20"/>
+                <w:szCs w:val="20"/>
+              </w:rPr>
+              <w:t>)</w:t>
+            </w:r>
+          </w:p>
+        </w:tc>
+        <w:tc>
+          <w:tcPr>
+            <w:tcW w:w="1766" w:type="dxa"/>
+          </w:tcPr>
+          <w:p>
+            <w:r>
+              <w:t>Escenario1</w:t>
+            </w:r>
+          </w:p>
+          <w:p>
+            <w:proofErr w:type="spellStart"/>
+            <w:r>
+              <w:t>CargarEstado</w:t>
+            </w:r>
+            <w:proofErr w:type="spellEnd"/>
+            <w:r>
+              <w:t>()</w:t>
+            </w:r>
+          </w:p>
+        </w:tc>
+        <w:tc>
+          <w:tcPr>
+            <w:tcW w:w="1766" w:type="dxa"/>
+          </w:tcPr>
+          <w:p>
+            <w:proofErr w:type="spellStart"/>
+            <w:r>
+              <w:t>Area</w:t>
+            </w:r>
+            <w:proofErr w:type="spellEnd"/>
+            <w:r>
+              <w:t>=</w:t>
+            </w:r>
+            <w:r>
+              <w:t>-123</w:t>
+            </w:r>
+          </w:p>
+        </w:tc>
+        <w:tc>
+          <w:tcPr>
+            <w:tcW w:w="1766" w:type="dxa"/>
+          </w:tcPr>
+          <w:p>
+            <w:r>
+              <w:t xml:space="preserve">Retorna </w:t>
+            </w:r>
+            <w:proofErr w:type="spellStart"/>
+            <w:r>
+              <w:t>null</w:t>
+            </w:r>
+            <w:proofErr w:type="spellEnd"/>
+          </w:p>
+        </w:tc>
+      </w:tr>
+      <w:tr>
+        <w:tc>
+          <w:tcPr>
+            <w:tcW w:w="1765" w:type="dxa"/>
+          </w:tcPr>
+          <w:p>
+            <w:proofErr w:type="spellStart"/>
+            <w:r>
+              <w:t>MathyGen</w:t>
+            </w:r>
+            <w:proofErr w:type="spellEnd"/>
+          </w:p>
+        </w:tc>
+        <w:tc>
+          <w:tcPr>
+            <w:tcW w:w="1765" w:type="dxa"/>
+          </w:tcPr>
+          <w:p>
+            <w:pPr>
+              <w:rPr>
+                <w:rFonts w:ascii="Consolas" w:hAnsi="Consolas" w:cs="Consolas"/>
+                <w:color w:val="000000"/>
+                <w:sz w:val="20"/>
+                <w:szCs w:val="20"/>
+                <w:highlight w:val="lightGray"/>
+              </w:rPr>
+            </w:pPr>
+            <w:proofErr w:type="spellStart"/>
+            <w:proofErr w:type="gramStart"/>
+            <w:r>
+              <w:rPr>
+                <w:rFonts w:ascii="Consolas" w:hAnsi="Consolas" w:cs="Consolas"/>
+                <w:color w:val="000000"/>
+                <w:sz w:val="20"/>
+                <w:szCs w:val="20"/>
+                <w:highlight w:val="lightGray"/>
+              </w:rPr>
+              <w:t>buscarRegion</w:t>
+            </w:r>
+            <w:proofErr w:type="spellEnd"/>
+            <w:r>
+              <w:rPr>
+                <w:rFonts w:ascii="Consolas" w:hAnsi="Consolas" w:cs="Consolas"/>
+                <w:color w:val="000000"/>
+                <w:sz w:val="20"/>
+                <w:szCs w:val="20"/>
+              </w:rPr>
+              <w:t>(</w:t>
+            </w:r>
+            <w:proofErr w:type="gramEnd"/>
+            <w:r>
+              <w:rPr>
+                <w:rFonts w:ascii="Consolas" w:hAnsi="Consolas" w:cs="Consolas"/>
+                <w:color w:val="000000"/>
+                <w:sz w:val="20"/>
+                <w:szCs w:val="20"/>
+              </w:rPr>
+              <w:t>)</w:t>
+            </w:r>
+          </w:p>
+        </w:tc>
+        <w:tc>
+          <w:tcPr>
+            <w:tcW w:w="1766" w:type="dxa"/>
+          </w:tcPr>
+          <w:p>
+            <w:r>
+              <w:t>Escenario1</w:t>
+            </w:r>
+          </w:p>
+          <w:p>
+            <w:proofErr w:type="spellStart"/>
+            <w:proofErr w:type="gramStart"/>
+            <w:r>
+              <w:t>CargarEstado</w:t>
+            </w:r>
+            <w:proofErr w:type="spellEnd"/>
+            <w:r>
+              <w:t>(</w:t>
+            </w:r>
+            <w:proofErr w:type="gramEnd"/>
+            <w:r>
+              <w:t>)</w:t>
+            </w:r>
+          </w:p>
+        </w:tc>
+        <w:tc>
+          <w:tcPr>
+            <w:tcW w:w="1766" w:type="dxa"/>
+          </w:tcPr>
+          <w:p>
+            <w:proofErr w:type="spellStart"/>
+            <w:r>
+              <w:t>Area</w:t>
+            </w:r>
+            <w:proofErr w:type="spellEnd"/>
+            <w:r>
+              <w:t>=</w:t>
+            </w:r>
+            <w:r>
+              <w:t>8</w:t>
+            </w:r>
+          </w:p>
+        </w:tc>
+        <w:tc>
+          <w:tcPr>
+            <w:tcW w:w="1766" w:type="dxa"/>
+          </w:tcPr>
+          <w:p>
+            <w:r>
+              <w:t xml:space="preserve">Retorna </w:t>
+            </w:r>
+            <w:proofErr w:type="spellStart"/>
+            <w:r>
+              <w:t>null</w:t>
+            </w:r>
+            <w:proofErr w:type="spellEnd"/>
           </w:p>
         </w:tc>
       </w:tr>

</xml_diff>